<commit_message>
Successfully extract the data from the scans results.
Successfully extract the data from the scans results.
</commit_message>
<xml_diff>
--- a/Sources.docx
+++ b/Sources.docx
@@ -735,16 +735,257 @@
           <w:szCs w:val="26"/>
         </w:rPr>
       </w:pPr>
-    </w:p>
-    <w:p>
-      <w:pPr>
-        <w:spacing w:line="480" w:lineRule="auto"/>
-        <w:rPr>
-          <w:rFonts w:ascii="Comic Sans MS" w:hAnsi="Comic Sans MS"/>
-          <w:sz w:val="26"/>
-          <w:szCs w:val="26"/>
-        </w:rPr>
-      </w:pPr>
+      <w:r>
+        <w:rPr>
+          <w:rFonts w:ascii="Comic Sans MS" w:hAnsi="Comic Sans MS"/>
+          <w:sz w:val="26"/>
+          <w:szCs w:val="26"/>
+        </w:rPr>
+        <w:t>Found a stack overflow post about how to extract the text from xml with python.</w:t>
+      </w:r>
+    </w:p>
+    <w:p>
+      <w:pPr>
+        <w:spacing w:line="480" w:lineRule="auto"/>
+        <w:rPr>
+          <w:rFonts w:ascii="Comic Sans MS" w:hAnsi="Comic Sans MS"/>
+          <w:sz w:val="26"/>
+          <w:szCs w:val="26"/>
+        </w:rPr>
+      </w:pPr>
+      <w:hyperlink r:id="rId8" w:history="1">
+        <w:r>
+          <w:rPr>
+            <w:rStyle w:val="Hyperlink"/>
+            <w:rFonts w:ascii="Comic Sans MS" w:hAnsi="Comic Sans MS"/>
+            <w:sz w:val="26"/>
+            <w:szCs w:val="26"/>
+          </w:rPr>
+          <w:t>Extracting text from XML using python - Stack Overflow</w:t>
+        </w:r>
+      </w:hyperlink>
+    </w:p>
+    <w:p>
+      <w:pPr>
+        <w:spacing w:line="480" w:lineRule="auto"/>
+        <w:rPr>
+          <w:rFonts w:ascii="Comic Sans MS" w:hAnsi="Comic Sans MS"/>
+          <w:sz w:val="26"/>
+          <w:szCs w:val="26"/>
+        </w:rPr>
+      </w:pPr>
+      <w:r>
+        <w:rPr>
+          <w:rFonts w:ascii="Comic Sans MS" w:hAnsi="Comic Sans MS"/>
+          <w:sz w:val="26"/>
+          <w:szCs w:val="26"/>
+        </w:rPr>
+        <w:t>But the code seems old and something is wrong.</w:t>
+      </w:r>
+    </w:p>
+    <w:p>
+      <w:pPr>
+        <w:spacing w:line="480" w:lineRule="auto"/>
+        <w:rPr>
+          <w:rFonts w:ascii="Comic Sans MS" w:hAnsi="Comic Sans MS"/>
+          <w:sz w:val="26"/>
+          <w:szCs w:val="26"/>
+        </w:rPr>
+      </w:pPr>
+      <w:r>
+        <w:rPr>
+          <w:rFonts w:ascii="Comic Sans MS" w:hAnsi="Comic Sans MS"/>
+          <w:sz w:val="26"/>
+          <w:szCs w:val="26"/>
+        </w:rPr>
+        <w:t xml:space="preserve">    return </w:t>
+      </w:r>
+      <w:proofErr w:type="spellStart"/>
+      <w:proofErr w:type="gramStart"/>
+      <w:r>
+        <w:rPr>
+          <w:rFonts w:ascii="Comic Sans MS" w:hAnsi="Comic Sans MS"/>
+          <w:sz w:val="26"/>
+          <w:szCs w:val="26"/>
+        </w:rPr>
+        <w:t>parser.close</w:t>
+      </w:r>
+      <w:proofErr w:type="spellEnd"/>
+      <w:proofErr w:type="gramEnd"/>
+      <w:r>
+        <w:rPr>
+          <w:rFonts w:ascii="Comic Sans MS" w:hAnsi="Comic Sans MS"/>
+          <w:sz w:val="26"/>
+          <w:szCs w:val="26"/>
+        </w:rPr>
+        <w:t>()</w:t>
+      </w:r>
+    </w:p>
+    <w:p>
+      <w:pPr>
+        <w:spacing w:line="480" w:lineRule="auto"/>
+        <w:rPr>
+          <w:rFonts w:ascii="Comic Sans MS" w:hAnsi="Comic Sans MS"/>
+          <w:sz w:val="26"/>
+          <w:szCs w:val="26"/>
+        </w:rPr>
+      </w:pPr>
+      <w:r>
+        <w:rPr>
+          <w:rFonts w:ascii="Comic Sans MS" w:hAnsi="Comic Sans MS"/>
+          <w:sz w:val="26"/>
+          <w:szCs w:val="26"/>
+        </w:rPr>
+        <w:t xml:space="preserve">           ~~~~~~~~~~~~^^</w:t>
+      </w:r>
+    </w:p>
+    <w:p>
+      <w:pPr>
+        <w:spacing w:line="480" w:lineRule="auto"/>
+        <w:rPr>
+          <w:rFonts w:ascii="Comic Sans MS" w:hAnsi="Comic Sans MS"/>
+          <w:sz w:val="26"/>
+          <w:szCs w:val="26"/>
+        </w:rPr>
+      </w:pPr>
+      <w:proofErr w:type="spellStart"/>
+      <w:proofErr w:type="gramStart"/>
+      <w:r>
+        <w:rPr>
+          <w:rFonts w:ascii="Comic Sans MS" w:hAnsi="Comic Sans MS"/>
+          <w:sz w:val="26"/>
+          <w:szCs w:val="26"/>
+        </w:rPr>
+        <w:t>xml.etree</w:t>
+      </w:r>
+      <w:proofErr w:type="gramEnd"/>
+      <w:r>
+        <w:rPr>
+          <w:rFonts w:ascii="Comic Sans MS" w:hAnsi="Comic Sans MS"/>
+          <w:sz w:val="26"/>
+          <w:szCs w:val="26"/>
+        </w:rPr>
+        <w:t>.ElementTree.ParseError</w:t>
+      </w:r>
+      <w:proofErr w:type="spellEnd"/>
+      <w:r>
+        <w:rPr>
+          <w:rFonts w:ascii="Comic Sans MS" w:hAnsi="Comic Sans MS"/>
+          <w:sz w:val="26"/>
+          <w:szCs w:val="26"/>
+        </w:rPr>
+        <w:t>: syntax error: line 1, column 0</w:t>
+      </w:r>
+    </w:p>
+    <w:p>
+      <w:pPr>
+        <w:spacing w:line="480" w:lineRule="auto"/>
+        <w:rPr>
+          <w:rFonts w:ascii="Comic Sans MS" w:hAnsi="Comic Sans MS"/>
+          <w:sz w:val="26"/>
+          <w:szCs w:val="26"/>
+        </w:rPr>
+      </w:pPr>
+    </w:p>
+    <w:p>
+      <w:pPr>
+        <w:spacing w:line="480" w:lineRule="auto"/>
+        <w:rPr>
+          <w:rFonts w:ascii="Comic Sans MS" w:hAnsi="Comic Sans MS"/>
+          <w:sz w:val="26"/>
+          <w:szCs w:val="26"/>
+        </w:rPr>
+      </w:pPr>
+      <w:r>
+        <w:rPr>
+          <w:rFonts w:ascii="Comic Sans MS" w:hAnsi="Comic Sans MS"/>
+          <w:sz w:val="26"/>
+          <w:szCs w:val="26"/>
+        </w:rPr>
+        <w:lastRenderedPageBreak/>
+        <w:t>Decided to use official documentation:</w:t>
+      </w:r>
+    </w:p>
+    <w:p>
+      <w:pPr>
+        <w:spacing w:line="480" w:lineRule="auto"/>
+        <w:rPr>
+          <w:rFonts w:ascii="Comic Sans MS" w:hAnsi="Comic Sans MS"/>
+          <w:sz w:val="26"/>
+          <w:szCs w:val="26"/>
+        </w:rPr>
+      </w:pPr>
+      <w:hyperlink r:id="rId9" w:history="1">
+        <w:proofErr w:type="spellStart"/>
+        <w:proofErr w:type="gramStart"/>
+        <w:r>
+          <w:rPr>
+            <w:rStyle w:val="Hyperlink"/>
+            <w:rFonts w:ascii="Comic Sans MS" w:hAnsi="Comic Sans MS"/>
+            <w:sz w:val="26"/>
+            <w:szCs w:val="26"/>
+          </w:rPr>
+          <w:t>xml.etree</w:t>
+        </w:r>
+        <w:proofErr w:type="gramEnd"/>
+        <w:r>
+          <w:rPr>
+            <w:rStyle w:val="Hyperlink"/>
+            <w:rFonts w:ascii="Comic Sans MS" w:hAnsi="Comic Sans MS"/>
+            <w:sz w:val="26"/>
+            <w:szCs w:val="26"/>
+          </w:rPr>
+          <w:t>.ElementTree</w:t>
+        </w:r>
+        <w:proofErr w:type="spellEnd"/>
+        <w:r>
+          <w:rPr>
+            <w:rStyle w:val="Hyperlink"/>
+            <w:rFonts w:ascii="Comic Sans MS" w:hAnsi="Comic Sans MS"/>
+            <w:sz w:val="26"/>
+            <w:szCs w:val="26"/>
+          </w:rPr>
+          <w:t xml:space="preserve"> — The </w:t>
+        </w:r>
+        <w:proofErr w:type="spellStart"/>
+        <w:r>
+          <w:rPr>
+            <w:rStyle w:val="Hyperlink"/>
+            <w:rFonts w:ascii="Comic Sans MS" w:hAnsi="Comic Sans MS"/>
+            <w:sz w:val="26"/>
+            <w:szCs w:val="26"/>
+          </w:rPr>
+          <w:t>ElementTree</w:t>
+        </w:r>
+        <w:proofErr w:type="spellEnd"/>
+        <w:r>
+          <w:rPr>
+            <w:rStyle w:val="Hyperlink"/>
+            <w:rFonts w:ascii="Comic Sans MS" w:hAnsi="Comic Sans MS"/>
+            <w:sz w:val="26"/>
+            <w:szCs w:val="26"/>
+          </w:rPr>
+          <w:t xml:space="preserve"> XML API — Python 3.13.0 documentation</w:t>
+        </w:r>
+      </w:hyperlink>
+    </w:p>
+    <w:p>
+      <w:pPr>
+        <w:spacing w:line="480" w:lineRule="auto"/>
+        <w:rPr>
+          <w:rFonts w:ascii="Comic Sans MS" w:hAnsi="Comic Sans MS"/>
+          <w:sz w:val="26"/>
+          <w:szCs w:val="26"/>
+        </w:rPr>
+      </w:pPr>
+      <w:r>
+        <w:rPr>
+          <w:rFonts w:ascii="Comic Sans MS" w:hAnsi="Comic Sans MS"/>
+          <w:sz w:val="26"/>
+          <w:szCs w:val="26"/>
+        </w:rPr>
+        <w:t>Successfully extract the data from the scans results.</w:t>
+      </w:r>
     </w:p>
     <w:p>
       <w:pPr>

</xml_diff>